<commit_message>
Word document updated to include github repository link.
Signed-off-by: Shaquille Regis <regis@unlv.nevada.edu>
</commit_message>
<xml_diff>
--- a/Design Assignments/DA1a/regis_shaquille_DA1A_Doc.docx
+++ b/Design Assignments/DA1a/regis_shaquille_DA1A_Doc.docx
@@ -78,6 +78,51 @@
           <w:szCs w:val="24"/>
         </w:rPr>
       </w:pPr>
+      <w:proofErr w:type="spellStart"/>
+      <w:r>
+        <w:rPr>
+          <w:rFonts w:ascii="Times New Roman" w:hAnsi="Times New Roman" w:cs="Times New Roman"/>
+          <w:sz w:val="24"/>
+          <w:szCs w:val="24"/>
+        </w:rPr>
+        <w:t>Github</w:t>
+      </w:r>
+      <w:proofErr w:type="spellEnd"/>
+      <w:r>
+        <w:rPr>
+          <w:rFonts w:ascii="Times New Roman" w:hAnsi="Times New Roman" w:cs="Times New Roman"/>
+          <w:sz w:val="24"/>
+          <w:szCs w:val="24"/>
+        </w:rPr>
+        <w:t xml:space="preserve"> link: </w:t>
+      </w:r>
+      <w:r>
+        <w:rPr>
+          <w:rFonts w:ascii="Times New Roman" w:hAnsi="Times New Roman" w:cs="Times New Roman"/>
+          <w:sz w:val="24"/>
+          <w:szCs w:val="24"/>
+        </w:rPr>
+        <w:t>https://github.com/regis-shaquille/su</w:t>
+      </w:r>
+      <w:bookmarkStart w:id="0" w:name="_GoBack"/>
+      <w:bookmarkEnd w:id="0"/>
+      <w:r>
+        <w:rPr>
+          <w:rFonts w:ascii="Times New Roman" w:hAnsi="Times New Roman" w:cs="Times New Roman"/>
+          <w:sz w:val="24"/>
+          <w:szCs w:val="24"/>
+        </w:rPr>
+        <w:t>bmissions-SR.git</w:t>
+      </w:r>
+    </w:p>
+    <w:p>
+      <w:pPr>
+        <w:rPr>
+          <w:rFonts w:ascii="Times New Roman" w:hAnsi="Times New Roman" w:cs="Times New Roman"/>
+          <w:sz w:val="24"/>
+          <w:szCs w:val="24"/>
+        </w:rPr>
+      </w:pPr>
       <w:r>
         <w:rPr>
           <w:rFonts w:ascii="Times New Roman" w:hAnsi="Times New Roman" w:cs="Times New Roman"/>
@@ -183,11 +228,11 @@
       </w:r>
     </w:p>
     <w:p>
-      <w:bookmarkStart w:id="0" w:name="_GoBack"/>
       <w:r>
         <w:rPr>
           <w:noProof/>
         </w:rPr>
+        <w:lastRenderedPageBreak/>
         <w:drawing>
           <wp:inline distT="0" distB="0" distL="0" distR="0" wp14:anchorId="24163990" wp14:editId="6FBFABAE">
             <wp:extent cx="5114925" cy="4772025"/>
@@ -224,7 +269,6 @@
           </wp:inline>
         </w:drawing>
       </w:r>
-      <w:bookmarkEnd w:id="0"/>
     </w:p>
     <w:p/>
     <w:p/>
@@ -333,6 +377,7 @@
     </w:p>
     <w:p>
       <w:r>
+        <w:lastRenderedPageBreak/>
         <w:t>This program takes 702 cycles to complete. With a clock speed of 16MHz, the program should have an execution time of 43.88us.</w:t>
       </w:r>
     </w:p>

</xml_diff>

<commit_message>
Design Assignment document reformatted.
</commit_message>
<xml_diff>
--- a/Design Assignments/DA1a/regis_shaquille_DA1A_Doc.docx
+++ b/Design Assignments/DA1a/regis_shaquille_DA1A_Doc.docx
@@ -102,17 +102,7 @@
           <w:sz w:val="24"/>
           <w:szCs w:val="24"/>
         </w:rPr>
-        <w:t>https://github.com/regis-shaquille/su</w:t>
-      </w:r>
-      <w:bookmarkStart w:id="0" w:name="_GoBack"/>
-      <w:bookmarkEnd w:id="0"/>
-      <w:r>
-        <w:rPr>
-          <w:rFonts w:ascii="Times New Roman" w:hAnsi="Times New Roman" w:cs="Times New Roman"/>
-          <w:sz w:val="24"/>
-          <w:szCs w:val="24"/>
-        </w:rPr>
-        <w:t>bmissions-SR.git</w:t>
+        <w:t>https://github.com/regis-shaquille/submissions-SR.git</w:t>
       </w:r>
     </w:p>
     <w:p>
@@ -228,15 +218,15 @@
       </w:r>
     </w:p>
     <w:p>
+      <w:bookmarkStart w:id="0" w:name="_GoBack"/>
       <w:r>
         <w:rPr>
           <w:noProof/>
         </w:rPr>
-        <w:lastRenderedPageBreak/>
         <w:drawing>
           <wp:inline distT="0" distB="0" distL="0" distR="0" wp14:anchorId="24163990" wp14:editId="6FBFABAE">
-            <wp:extent cx="5114925" cy="4772025"/>
-            <wp:effectExtent l="0" t="0" r="9525" b="9525"/>
+            <wp:extent cx="4714504" cy="4398448"/>
+            <wp:effectExtent l="0" t="0" r="0" b="2540"/>
             <wp:docPr id="1" name="Picture 1"/>
             <wp:cNvGraphicFramePr>
               <a:graphicFrameLocks xmlns:a="http://schemas.openxmlformats.org/drawingml/2006/main" noChangeAspect="1"/>
@@ -257,7 +247,7 @@
                   <pic:spPr>
                     <a:xfrm>
                       <a:off x="0" y="0"/>
-                      <a:ext cx="5114925" cy="4772025"/>
+                      <a:ext cx="4723352" cy="4406703"/>
                     </a:xfrm>
                     <a:prstGeom prst="rect">
                       <a:avLst/>
@@ -269,6 +259,7 @@
           </wp:inline>
         </w:drawing>
       </w:r>
+      <w:bookmarkEnd w:id="0"/>
     </w:p>
     <w:p/>
     <w:p/>
@@ -377,7 +368,6 @@
     </w:p>
     <w:p>
       <w:r>
-        <w:lastRenderedPageBreak/>
         <w:t>This program takes 702 cycles to complete. With a clock speed of 16MHz, the program should have an execution time of 43.88us.</w:t>
       </w:r>
     </w:p>

</xml_diff>